<commit_message>
avance con interrupciones, y revisión final de propuesta
</commit_message>
<xml_diff>
--- a/Proyecto final/Documentación/Propuesta de Proyecto.docx
+++ b/Proyecto final/Documentación/Propuesta de Proyecto.docx
@@ -789,7 +789,25 @@
           <w:szCs w:val="24"/>
           <w:lang w:eastAsia="en-US"/>
         </w:rPr>
-        <w:t>, incluyendo también el movimiento de los otros cuerpos en la escena. Para esto se deben investigar muy bien las diferentes ecuaciones de los sistemas físicos, y encontrar cómo aplicarlas a los cuerpos, dependiendo de en que posición se encuentren o cuales sean sus características. El otro desafío sería cómo crear un buen sistema de guardado de partidas, en la cual el jugador pueda ingresar de nuevo al punto en el que dejó su partida, pero que no se vea inmediatamente asediado por los obstáculos que tenía en el instante. Por este motivo se debe guardar en un documento el tiempo que llevaba la persona en el nivel, y la cantidad de objetos que se encontraban en escena, de esta forma cuando el jugador vuelva a ingresar, y luego de unos segundos, se volverán a activar los obstáculos y cuerpos.</w:t>
+        <w:t xml:space="preserve">, incluyendo también el movimiento de los otros cuerpos en la escena. Para esto se deben investigar muy bien las diferentes ecuaciones de los sistemas físicos, y encontrar cómo aplicarlas a los cuerpos, dependiendo de en </w:t>
+      </w:r>
+      <w:r>
+        <w:rPr>
+          <w:rFonts w:ascii="Times New Roman" w:eastAsiaTheme="minorHAnsi" w:hAnsi="Times New Roman" w:cs="Times New Roman"/>
+          <w:sz w:val="24"/>
+          <w:szCs w:val="24"/>
+          <w:lang w:eastAsia="en-US"/>
+        </w:rPr>
+        <w:t>qué</w:t>
+      </w:r>
+      <w:r>
+        <w:rPr>
+          <w:rFonts w:ascii="Times New Roman" w:eastAsiaTheme="minorHAnsi" w:hAnsi="Times New Roman" w:cs="Times New Roman"/>
+          <w:sz w:val="24"/>
+          <w:szCs w:val="24"/>
+          <w:lang w:eastAsia="en-US"/>
+        </w:rPr>
+        <w:t xml:space="preserve"> posición se encuentren o cuales sean sus características. El otro desafío sería cómo crear un buen sistema de guardado de partidas, en la cual el jugador pueda ingresar de nuevo al punto en el que dejó su partida, pero que no se vea inmediatamente asediado por los obstáculos que tenía en el instante. Por este motivo se debe guardar en un documento el tiempo que llevaba la persona en el nivel, y la cantidad de objetos que se encontraban en escena, de esta forma cuando el jugador vuelva a ingresar, y luego de unos segundos, se volverán a activar los obstáculos y cuerpos.</w:t>
       </w:r>
     </w:p>
     <w:p>

</xml_diff>